<commit_message>
Added first step of week2
</commit_message>
<xml_diff>
--- a/meetrapporten/working/week1/Meetrapport template.docx
+++ b/meetrapporten/working/week1/Meetrapport template.docx
@@ -137,6 +137,8 @@
         </w:rPr>
         <w:t>Hypothese</w:t>
       </w:r>
+      <w:bookmarkStart w:id="0" w:name="_GoBack"/>
+      <w:bookmarkEnd w:id="0"/>
     </w:p>
     <w:p>
       <w:pPr>
@@ -164,13 +166,6 @@
         </w:rPr>
         <w:t xml:space="preserve"> om te zetten?</w:t>
       </w:r>
-    </w:p>
-    <w:p>
-      <w:pPr>
-        <w:rPr>
-          <w:lang w:val="nl-NL"/>
-        </w:rPr>
-      </w:pPr>
     </w:p>
     <w:p>
       <w:pPr>
@@ -261,12 +256,45 @@
           <w:ilvl w:val="0"/>
           <w:numId w:val="4"/>
         </w:numPr>
-        <w:rPr>
-          <w:lang w:val="nl-NL"/>
-        </w:rPr>
-      </w:pPr>
-      <w:r>
-        <w:t>0.2126R + 0.7152G + 0.0722B</w:t>
+      </w:pPr>
+      <w:r>
+        <w:t>(max(</w:t>
+      </w:r>
+      <w:r>
+        <w:t>R</w:t>
+      </w:r>
+      <w:r>
+        <w:t xml:space="preserve">, </w:t>
+      </w:r>
+      <w:r>
+        <w:t>G</w:t>
+      </w:r>
+      <w:r>
+        <w:t xml:space="preserve">, </w:t>
+      </w:r>
+      <w:r>
+        <w:t>B</w:t>
+      </w:r>
+      <w:r>
+        <w:t>) + min(</w:t>
+      </w:r>
+      <w:r>
+        <w:t>R</w:t>
+      </w:r>
+      <w:r>
+        <w:t xml:space="preserve">, </w:t>
+      </w:r>
+      <w:r>
+        <w:t>G</w:t>
+      </w:r>
+      <w:r>
+        <w:t xml:space="preserve">, </w:t>
+      </w:r>
+      <w:r>
+        <w:t>B</w:t>
+      </w:r>
+      <w:r>
+        <w:t>)) / 2</w:t>
       </w:r>
     </w:p>
     <w:p>
@@ -298,8 +326,8 @@
       </w:tblPr>
       <w:tblGrid>
         <w:gridCol w:w="3166"/>
-        <w:gridCol w:w="3167"/>
-        <w:gridCol w:w="3167"/>
+        <w:gridCol w:w="1053"/>
+        <w:gridCol w:w="5281"/>
       </w:tblGrid>
       <w:tr>
         <w:tc>
@@ -326,7 +354,7 @@
         </w:tc>
         <w:tc>
           <w:tcPr>
-            <w:tcW w:w="3167" w:type="dxa"/>
+            <w:tcW w:w="1053" w:type="dxa"/>
           </w:tcPr>
           <w:p>
             <w:pPr>
@@ -342,13 +370,13 @@
                 <w:u w:val="single"/>
                 <w:lang w:val="nl-NL"/>
               </w:rPr>
-              <w:t>Snelheid</w:t>
+              <w:t>Duur</w:t>
             </w:r>
           </w:p>
         </w:tc>
         <w:tc>
           <w:tcPr>
-            <w:tcW w:w="3167" w:type="dxa"/>
+            <w:tcW w:w="5281" w:type="dxa"/>
           </w:tcPr>
           <w:p>
             <w:pPr>
@@ -364,23 +392,7 @@
                 <w:u w:val="single"/>
                 <w:lang w:val="nl-NL"/>
               </w:rPr>
-              <w:t>Subjectieve</w:t>
-            </w:r>
-            <w:r>
-              <w:rPr>
-                <w:b/>
-                <w:u w:val="single"/>
-                <w:lang w:val="nl-NL"/>
-              </w:rPr>
-              <w:t xml:space="preserve"> </w:t>
-            </w:r>
-            <w:r>
-              <w:rPr>
-                <w:b/>
-                <w:u w:val="single"/>
-                <w:lang w:val="nl-NL"/>
-              </w:rPr>
-              <w:t>Waarneming</w:t>
+              <w:t>Beter voor gezichtsherkenning?</w:t>
             </w:r>
           </w:p>
         </w:tc>
@@ -398,7 +410,7 @@
         </w:tc>
         <w:tc>
           <w:tcPr>
-            <w:tcW w:w="3167" w:type="dxa"/>
+            <w:tcW w:w="1053" w:type="dxa"/>
           </w:tcPr>
           <w:p>
             <w:pPr>
@@ -416,7 +428,7 @@
         </w:tc>
         <w:tc>
           <w:tcPr>
-            <w:tcW w:w="3167" w:type="dxa"/>
+            <w:tcW w:w="5281" w:type="dxa"/>
           </w:tcPr>
           <w:p>
             <w:pPr>
@@ -428,7 +440,27 @@
               <w:rPr>
                 <w:lang w:val="nl-NL"/>
               </w:rPr>
-              <w:t>Koen vond hem wel snel, maar de grijswaardes zijn niet zo mooi</w:t>
+              <w:t xml:space="preserve">De </w:t>
+            </w:r>
+            <w:proofErr w:type="spellStart"/>
+            <w:r>
+              <w:rPr>
+                <w:lang w:val="nl-NL"/>
+              </w:rPr>
+              <w:t>grijwswaardes</w:t>
+            </w:r>
+            <w:proofErr w:type="spellEnd"/>
+            <w:r>
+              <w:rPr>
+                <w:lang w:val="nl-NL"/>
+              </w:rPr>
+              <w:t xml:space="preserve"> zijn allemaal gemiddeld</w:t>
+            </w:r>
+            <w:r>
+              <w:rPr>
+                <w:lang w:val="nl-NL"/>
+              </w:rPr>
+              <w:t xml:space="preserve"> verdeelt, het hoofd is goed te onderscheiden van de achtergrond. </w:t>
             </w:r>
           </w:p>
         </w:tc>
@@ -445,13 +477,49 @@
               </w:rPr>
             </w:pPr>
             <w:r>
-              <w:t>0.2126R + 0.7152G + 0.0722B</w:t>
+              <w:t>(max(</w:t>
+            </w:r>
+            <w:r>
+              <w:t>R</w:t>
+            </w:r>
+            <w:r>
+              <w:t xml:space="preserve">, </w:t>
+            </w:r>
+            <w:r>
+              <w:t>G</w:t>
+            </w:r>
+            <w:r>
+              <w:t xml:space="preserve">, </w:t>
+            </w:r>
+            <w:r>
+              <w:t>B</w:t>
+            </w:r>
+            <w:r>
+              <w:t>) + min(</w:t>
+            </w:r>
+            <w:r>
+              <w:t>R</w:t>
+            </w:r>
+            <w:r>
+              <w:t xml:space="preserve">, </w:t>
+            </w:r>
+            <w:r>
+              <w:t>G</w:t>
+            </w:r>
+            <w:r>
+              <w:t xml:space="preserve">, </w:t>
+            </w:r>
+            <w:r>
+              <w:t>B</w:t>
+            </w:r>
+            <w:r>
+              <w:t>)) / 2</w:t>
             </w:r>
           </w:p>
         </w:tc>
         <w:tc>
           <w:tcPr>
-            <w:tcW w:w="3167" w:type="dxa"/>
+            <w:tcW w:w="1053" w:type="dxa"/>
           </w:tcPr>
           <w:p>
             <w:pPr>
@@ -469,7 +537,7 @@
         </w:tc>
         <w:tc>
           <w:tcPr>
-            <w:tcW w:w="3167" w:type="dxa"/>
+            <w:tcW w:w="5281" w:type="dxa"/>
           </w:tcPr>
           <w:p>
             <w:pPr>
@@ -481,7 +549,588 @@
               <w:rPr>
                 <w:lang w:val="nl-NL"/>
               </w:rPr>
-              <w:t>Koen vond deze mooier</w:t>
+              <w:t xml:space="preserve">Het gezicht is hier lichter, dus de </w:t>
+            </w:r>
+            <w:proofErr w:type="spellStart"/>
+            <w:r>
+              <w:rPr>
+                <w:lang w:val="nl-NL"/>
+              </w:rPr>
+              <w:t>edge-detection</w:t>
+            </w:r>
+            <w:proofErr w:type="spellEnd"/>
+            <w:r>
+              <w:rPr>
+                <w:lang w:val="nl-NL"/>
+              </w:rPr>
+              <w:t xml:space="preserve"> kan meer moeite hebben om het hoofd van de achtergrond te scheiden. Wat misschien wel beter werkt is dat </w:t>
+            </w:r>
+            <w:proofErr w:type="spellStart"/>
+            <w:r>
+              <w:rPr>
+                <w:lang w:val="nl-NL"/>
+              </w:rPr>
+              <w:t>edge</w:t>
+            </w:r>
+            <w:proofErr w:type="spellEnd"/>
+            <w:r>
+              <w:rPr>
+                <w:lang w:val="nl-NL"/>
+              </w:rPr>
+              <w:t xml:space="preserve"> </w:t>
+            </w:r>
+            <w:proofErr w:type="spellStart"/>
+            <w:r>
+              <w:rPr>
+                <w:lang w:val="nl-NL"/>
+              </w:rPr>
+              <w:t>detection</w:t>
+            </w:r>
+            <w:proofErr w:type="spellEnd"/>
+            <w:r>
+              <w:rPr>
+                <w:lang w:val="nl-NL"/>
+              </w:rPr>
+              <w:t xml:space="preserve"> beter de neus en mond kan onderscheiden van de rest van het gezicht.</w:t>
+            </w:r>
+          </w:p>
+        </w:tc>
+      </w:tr>
+    </w:tbl>
+    <w:p>
+      <w:pPr>
+        <w:rPr>
+          <w:lang w:val="nl-NL"/>
+        </w:rPr>
+      </w:pPr>
+    </w:p>
+    <w:p>
+      <w:pPr>
+        <w:rPr>
+          <w:lang w:val="nl-NL"/>
+        </w:rPr>
+      </w:pPr>
+      <w:r>
+        <w:rPr>
+          <w:lang w:val="nl-NL"/>
+        </w:rPr>
+        <w:t>De resultaten waren oorspronkelijk het zelfde, 0.003s. Omdat daar geen verschil tussen was, hebben we de berekening 100 keer per pixel extra uitgerekend. Toen was er wel degelijk een verschil te zien.</w:t>
+      </w:r>
+    </w:p>
+    <w:p>
+      <w:pPr>
+        <w:rPr>
+          <w:lang w:val="nl-NL"/>
+        </w:rPr>
+      </w:pPr>
+      <w:r>
+        <w:rPr>
+          <w:lang w:val="nl-NL"/>
+        </w:rPr>
+        <w:t>F</w:t>
+      </w:r>
+      <w:r>
+        <w:rPr>
+          <w:lang w:val="nl-NL"/>
+        </w:rPr>
+        <w:t xml:space="preserve">ormule 1: 20ms </w:t>
+      </w:r>
+    </w:p>
+    <w:p>
+      <w:pPr>
+        <w:rPr>
+          <w:lang w:val="nl-NL"/>
+        </w:rPr>
+      </w:pPr>
+      <w:r>
+        <w:rPr>
+          <w:lang w:val="nl-NL"/>
+        </w:rPr>
+        <w:t>F</w:t>
+      </w:r>
+      <w:r>
+        <w:rPr>
+          <w:lang w:val="nl-NL"/>
+        </w:rPr>
+        <w:t>ormule 2: 35ms</w:t>
+      </w:r>
+    </w:p>
+    <w:p>
+      <w:pPr>
+        <w:rPr>
+          <w:lang w:val="nl-NL"/>
+        </w:rPr>
+      </w:pPr>
+      <w:r>
+        <w:rPr>
+          <w:lang w:val="nl-NL"/>
+        </w:rPr>
+        <w:lastRenderedPageBreak/>
+        <w:t>Het mooiste plaatje vonden wij toch wel formule 2, maar we weten niet zeker of dat beter is dan formule 1 voor gezichtsherkenning.</w:t>
+      </w:r>
+    </w:p>
+    <w:p>
+      <w:pPr>
+        <w:rPr>
+          <w:lang w:val="nl-NL"/>
+        </w:rPr>
+      </w:pPr>
+      <w:r>
+        <w:rPr>
+          <w:lang w:val="nl-NL"/>
+        </w:rPr>
+        <w:t xml:space="preserve">Met behulp van </w:t>
+      </w:r>
+      <w:proofErr w:type="spellStart"/>
+      <w:r>
+        <w:rPr>
+          <w:lang w:val="nl-NL"/>
+        </w:rPr>
+        <w:t>std</w:t>
+      </w:r>
+      <w:proofErr w:type="spellEnd"/>
+      <w:r>
+        <w:rPr>
+          <w:lang w:val="nl-NL"/>
+        </w:rPr>
+        <w:t>::chrono</w:t>
+      </w:r>
+      <w:r>
+        <w:rPr>
+          <w:lang w:val="nl-NL"/>
+        </w:rPr>
+        <w:t xml:space="preserve"> bepalen we de snelheid van de formules. </w:t>
+      </w:r>
+    </w:p>
+    <w:tbl>
+      <w:tblPr>
+        <w:tblStyle w:val="Tabelraster"/>
+        <w:tblW w:w="0" w:type="auto"/>
+        <w:tblLook w:val="04A0" w:firstRow="1" w:lastRow="0" w:firstColumn="1" w:lastColumn="0" w:noHBand="0" w:noVBand="1"/>
+      </w:tblPr>
+      <w:tblGrid>
+        <w:gridCol w:w="2346"/>
+        <w:gridCol w:w="2346"/>
+        <w:gridCol w:w="2346"/>
+        <w:gridCol w:w="2530"/>
+      </w:tblGrid>
+      <w:tr>
+        <w:trPr>
+          <w:trHeight w:val="408"/>
+        </w:trPr>
+        <w:tc>
+          <w:tcPr>
+            <w:tcW w:w="2217" w:type="dxa"/>
+          </w:tcPr>
+          <w:p>
+            <w:pPr>
+              <w:rPr>
+                <w:b/>
+                <w:u w:val="single"/>
+                <w:lang w:val="nl-NL"/>
+              </w:rPr>
+            </w:pPr>
+            <w:proofErr w:type="spellStart"/>
+            <w:r>
+              <w:rPr>
+                <w:b/>
+                <w:u w:val="single"/>
+                <w:lang w:val="nl-NL"/>
+              </w:rPr>
+              <w:t>Éerste</w:t>
+            </w:r>
+            <w:proofErr w:type="spellEnd"/>
+            <w:r>
+              <w:rPr>
+                <w:b/>
+                <w:u w:val="single"/>
+                <w:lang w:val="nl-NL"/>
+              </w:rPr>
+              <w:t xml:space="preserve"> Formule</w:t>
+            </w:r>
+          </w:p>
+        </w:tc>
+        <w:tc>
+          <w:tcPr>
+            <w:tcW w:w="2218" w:type="dxa"/>
+          </w:tcPr>
+          <w:p>
+            <w:pPr>
+              <w:rPr>
+                <w:b/>
+                <w:u w:val="single"/>
+                <w:lang w:val="nl-NL"/>
+              </w:rPr>
+            </w:pPr>
+            <w:r>
+              <w:rPr>
+                <w:b/>
+                <w:u w:val="single"/>
+                <w:lang w:val="nl-NL"/>
+              </w:rPr>
+              <w:t>Tweede Formule</w:t>
+            </w:r>
+          </w:p>
+        </w:tc>
+        <w:tc>
+          <w:tcPr>
+            <w:tcW w:w="2218" w:type="dxa"/>
+          </w:tcPr>
+          <w:p>
+            <w:pPr>
+              <w:rPr>
+                <w:b/>
+                <w:u w:val="single"/>
+                <w:lang w:val="nl-NL"/>
+              </w:rPr>
+            </w:pPr>
+            <w:r>
+              <w:rPr>
+                <w:b/>
+                <w:u w:val="single"/>
+                <w:lang w:val="nl-NL"/>
+              </w:rPr>
+              <w:t>Eerste formule – Tweede formule</w:t>
+            </w:r>
+          </w:p>
+        </w:tc>
+        <w:tc>
+          <w:tcPr>
+            <w:tcW w:w="2530" w:type="dxa"/>
+          </w:tcPr>
+          <w:p>
+            <w:pPr>
+              <w:rPr>
+                <w:b/>
+                <w:u w:val="single"/>
+                <w:lang w:val="nl-NL"/>
+              </w:rPr>
+            </w:pPr>
+            <w:r>
+              <w:rPr>
+                <w:b/>
+                <w:u w:val="single"/>
+                <w:lang w:val="nl-NL"/>
+              </w:rPr>
+              <w:t>Tweede formule – Eerste formule</w:t>
+            </w:r>
+          </w:p>
+        </w:tc>
+      </w:tr>
+      <w:tr>
+        <w:trPr>
+          <w:trHeight w:val="2247"/>
+        </w:trPr>
+        <w:tc>
+          <w:tcPr>
+            <w:tcW w:w="2217" w:type="dxa"/>
+          </w:tcPr>
+          <w:p>
+            <w:pPr>
+              <w:rPr>
+                <w:lang w:val="nl-NL"/>
+              </w:rPr>
+            </w:pPr>
+            <w:r>
+              <w:rPr>
+                <w:noProof/>
+                <w:lang w:val="nl-NL" w:eastAsia="nl-NL"/>
+              </w:rPr>
+              <w:drawing>
+                <wp:inline distT="0" distB="0" distL="0" distR="0">
+                  <wp:extent cx="1343025" cy="1343025"/>
+                  <wp:effectExtent l="0" t="0" r="9525" b="9525"/>
+                  <wp:docPr id="1" name="Afbeelding 1"/>
+                  <wp:cNvGraphicFramePr>
+                    <a:graphicFrameLocks xmlns:a="http://schemas.openxmlformats.org/drawingml/2006/main" noChangeAspect="1"/>
+                  </wp:cNvGraphicFramePr>
+                  <a:graphic xmlns:a="http://schemas.openxmlformats.org/drawingml/2006/main">
+                    <a:graphicData uri="http://schemas.openxmlformats.org/drawingml/2006/picture">
+                      <pic:pic xmlns:pic="http://schemas.openxmlformats.org/drawingml/2006/picture">
+                        <pic:nvPicPr>
+                          <pic:cNvPr id="1" name="eerste_formule.png"/>
+                          <pic:cNvPicPr/>
+                        </pic:nvPicPr>
+                        <pic:blipFill>
+                          <a:blip r:embed="rId6">
+                            <a:extLst>
+                              <a:ext uri="{28A0092B-C50C-407E-A947-70E740481C1C}">
+                                <a14:useLocalDpi xmlns:a14="http://schemas.microsoft.com/office/drawing/2010/main" val="0"/>
+                              </a:ext>
+                            </a:extLst>
+                          </a:blip>
+                          <a:stretch>
+                            <a:fillRect/>
+                          </a:stretch>
+                        </pic:blipFill>
+                        <pic:spPr>
+                          <a:xfrm>
+                            <a:off x="0" y="0"/>
+                            <a:ext cx="1343025" cy="1343025"/>
+                          </a:xfrm>
+                          <a:prstGeom prst="rect">
+                            <a:avLst/>
+                          </a:prstGeom>
+                        </pic:spPr>
+                      </pic:pic>
+                    </a:graphicData>
+                  </a:graphic>
+                </wp:inline>
+              </w:drawing>
+            </w:r>
+          </w:p>
+        </w:tc>
+        <w:tc>
+          <w:tcPr>
+            <w:tcW w:w="2218" w:type="dxa"/>
+          </w:tcPr>
+          <w:p>
+            <w:pPr>
+              <w:rPr>
+                <w:lang w:val="nl-NL"/>
+              </w:rPr>
+            </w:pPr>
+            <w:r>
+              <w:rPr>
+                <w:noProof/>
+                <w:lang w:val="nl-NL" w:eastAsia="nl-NL"/>
+              </w:rPr>
+              <w:drawing>
+                <wp:inline distT="0" distB="0" distL="0" distR="0">
+                  <wp:extent cx="1343025" cy="1343025"/>
+                  <wp:effectExtent l="0" t="0" r="9525" b="9525"/>
+                  <wp:docPr id="2" name="Afbeelding 2"/>
+                  <wp:cNvGraphicFramePr>
+                    <a:graphicFrameLocks xmlns:a="http://schemas.openxmlformats.org/drawingml/2006/main" noChangeAspect="1"/>
+                  </wp:cNvGraphicFramePr>
+                  <a:graphic xmlns:a="http://schemas.openxmlformats.org/drawingml/2006/main">
+                    <a:graphicData uri="http://schemas.openxmlformats.org/drawingml/2006/picture">
+                      <pic:pic xmlns:pic="http://schemas.openxmlformats.org/drawingml/2006/picture">
+                        <pic:nvPicPr>
+                          <pic:cNvPr id="2" name="tweede_formule.png"/>
+                          <pic:cNvPicPr/>
+                        </pic:nvPicPr>
+                        <pic:blipFill>
+                          <a:blip r:embed="rId7">
+                            <a:extLst>
+                              <a:ext uri="{28A0092B-C50C-407E-A947-70E740481C1C}">
+                                <a14:useLocalDpi xmlns:a14="http://schemas.microsoft.com/office/drawing/2010/main" val="0"/>
+                              </a:ext>
+                            </a:extLst>
+                          </a:blip>
+                          <a:stretch>
+                            <a:fillRect/>
+                          </a:stretch>
+                        </pic:blipFill>
+                        <pic:spPr>
+                          <a:xfrm>
+                            <a:off x="0" y="0"/>
+                            <a:ext cx="1343025" cy="1343025"/>
+                          </a:xfrm>
+                          <a:prstGeom prst="rect">
+                            <a:avLst/>
+                          </a:prstGeom>
+                        </pic:spPr>
+                      </pic:pic>
+                    </a:graphicData>
+                  </a:graphic>
+                </wp:inline>
+              </w:drawing>
+            </w:r>
+          </w:p>
+        </w:tc>
+        <w:tc>
+          <w:tcPr>
+            <w:tcW w:w="2218" w:type="dxa"/>
+          </w:tcPr>
+          <w:p>
+            <w:pPr>
+              <w:rPr>
+                <w:lang w:val="nl-NL"/>
+              </w:rPr>
+            </w:pPr>
+            <w:r>
+              <w:rPr>
+                <w:noProof/>
+                <w:lang w:val="nl-NL" w:eastAsia="nl-NL"/>
+              </w:rPr>
+              <w:drawing>
+                <wp:inline distT="0" distB="0" distL="0" distR="0">
+                  <wp:extent cx="1352550" cy="1352550"/>
+                  <wp:effectExtent l="0" t="0" r="0" b="0"/>
+                  <wp:docPr id="3" name="Afbeelding 3"/>
+                  <wp:cNvGraphicFramePr>
+                    <a:graphicFrameLocks xmlns:a="http://schemas.openxmlformats.org/drawingml/2006/main" noChangeAspect="1"/>
+                  </wp:cNvGraphicFramePr>
+                  <a:graphic xmlns:a="http://schemas.openxmlformats.org/drawingml/2006/main">
+                    <a:graphicData uri="http://schemas.openxmlformats.org/drawingml/2006/picture">
+                      <pic:pic xmlns:pic="http://schemas.openxmlformats.org/drawingml/2006/picture">
+                        <pic:nvPicPr>
+                          <pic:cNvPr id="3" name="Substract_image_eerste_min_tweede.jpg"/>
+                          <pic:cNvPicPr/>
+                        </pic:nvPicPr>
+                        <pic:blipFill>
+                          <a:blip r:embed="rId8">
+                            <a:extLst>
+                              <a:ext uri="{28A0092B-C50C-407E-A947-70E740481C1C}">
+                                <a14:useLocalDpi xmlns:a14="http://schemas.microsoft.com/office/drawing/2010/main" val="0"/>
+                              </a:ext>
+                            </a:extLst>
+                          </a:blip>
+                          <a:stretch>
+                            <a:fillRect/>
+                          </a:stretch>
+                        </pic:blipFill>
+                        <pic:spPr>
+                          <a:xfrm>
+                            <a:off x="0" y="0"/>
+                            <a:ext cx="1352550" cy="1352550"/>
+                          </a:xfrm>
+                          <a:prstGeom prst="rect">
+                            <a:avLst/>
+                          </a:prstGeom>
+                        </pic:spPr>
+                      </pic:pic>
+                    </a:graphicData>
+                  </a:graphic>
+                </wp:inline>
+              </w:drawing>
+            </w:r>
+          </w:p>
+        </w:tc>
+        <w:tc>
+          <w:tcPr>
+            <w:tcW w:w="2530" w:type="dxa"/>
+          </w:tcPr>
+          <w:p>
+            <w:pPr>
+              <w:rPr>
+                <w:lang w:val="nl-NL"/>
+              </w:rPr>
+            </w:pPr>
+            <w:r>
+              <w:rPr>
+                <w:noProof/>
+                <w:lang w:val="nl-NL" w:eastAsia="nl-NL"/>
+              </w:rPr>
+              <w:drawing>
+                <wp:inline distT="0" distB="0" distL="0" distR="0">
+                  <wp:extent cx="1371600" cy="1371600"/>
+                  <wp:effectExtent l="0" t="0" r="0" b="0"/>
+                  <wp:docPr id="4" name="Afbeelding 4"/>
+                  <wp:cNvGraphicFramePr>
+                    <a:graphicFrameLocks xmlns:a="http://schemas.openxmlformats.org/drawingml/2006/main" noChangeAspect="1"/>
+                  </wp:cNvGraphicFramePr>
+                  <a:graphic xmlns:a="http://schemas.openxmlformats.org/drawingml/2006/main">
+                    <a:graphicData uri="http://schemas.openxmlformats.org/drawingml/2006/picture">
+                      <pic:pic xmlns:pic="http://schemas.openxmlformats.org/drawingml/2006/picture">
+                        <pic:nvPicPr>
+                          <pic:cNvPr id="4" name="Substract_image_tweede_min_eerste.jpg"/>
+                          <pic:cNvPicPr/>
+                        </pic:nvPicPr>
+                        <pic:blipFill>
+                          <a:blip r:embed="rId9">
+                            <a:extLst>
+                              <a:ext uri="{28A0092B-C50C-407E-A947-70E740481C1C}">
+                                <a14:useLocalDpi xmlns:a14="http://schemas.microsoft.com/office/drawing/2010/main" val="0"/>
+                              </a:ext>
+                            </a:extLst>
+                          </a:blip>
+                          <a:stretch>
+                            <a:fillRect/>
+                          </a:stretch>
+                        </pic:blipFill>
+                        <pic:spPr>
+                          <a:xfrm>
+                            <a:off x="0" y="0"/>
+                            <a:ext cx="1371600" cy="1371600"/>
+                          </a:xfrm>
+                          <a:prstGeom prst="rect">
+                            <a:avLst/>
+                          </a:prstGeom>
+                        </pic:spPr>
+                      </pic:pic>
+                    </a:graphicData>
+                  </a:graphic>
+                </wp:inline>
+              </w:drawing>
+            </w:r>
+          </w:p>
+        </w:tc>
+      </w:tr>
+    </w:tbl>
+    <w:p>
+      <w:pPr>
+        <w:rPr>
+          <w:lang w:val="nl-NL"/>
+        </w:rPr>
+      </w:pPr>
+    </w:p>
+    <w:p>
+      <w:pPr>
+        <w:rPr>
+          <w:lang w:val="nl-NL"/>
+        </w:rPr>
+      </w:pPr>
+      <w:r>
+        <w:rPr>
+          <w:lang w:val="nl-NL"/>
+        </w:rPr>
+        <w:t xml:space="preserve">Het uiteindelijke resultaat van beide formules staat hieronder, zoals te zien is, is er weinig verschil in het uiteindelijke resultaat. </w:t>
+      </w:r>
+    </w:p>
+    <w:tbl>
+      <w:tblPr>
+        <w:tblStyle w:val="Tabelraster"/>
+        <w:tblW w:w="0" w:type="auto"/>
+        <w:tblLook w:val="04A0" w:firstRow="1" w:lastRow="0" w:firstColumn="1" w:lastColumn="0" w:noHBand="0" w:noVBand="1"/>
+      </w:tblPr>
+      <w:tblGrid>
+        <w:gridCol w:w="4750"/>
+        <w:gridCol w:w="4750"/>
+      </w:tblGrid>
+      <w:tr>
+        <w:tc>
+          <w:tcPr>
+            <w:tcW w:w="4750" w:type="dxa"/>
+          </w:tcPr>
+          <w:p>
+            <w:pPr>
+              <w:rPr>
+                <w:b/>
+                <w:u w:val="single"/>
+                <w:lang w:val="nl-NL"/>
+              </w:rPr>
+            </w:pPr>
+            <w:r>
+              <w:rPr>
+                <w:b/>
+                <w:u w:val="single"/>
+                <w:lang w:val="nl-NL"/>
+              </w:rPr>
+              <w:t>Eerste Formule</w:t>
+            </w:r>
+          </w:p>
+        </w:tc>
+        <w:tc>
+          <w:tcPr>
+            <w:tcW w:w="4750" w:type="dxa"/>
+          </w:tcPr>
+          <w:p>
+            <w:pPr>
+              <w:rPr>
+                <w:b/>
+                <w:u w:val="single"/>
+                <w:lang w:val="nl-NL"/>
+              </w:rPr>
+            </w:pPr>
+            <w:r>
+              <w:rPr>
+                <w:b/>
+                <w:u w:val="single"/>
+                <w:lang w:val="nl-NL"/>
+              </w:rPr>
+              <w:t>Tweede Formule</w:t>
             </w:r>
           </w:p>
         </w:tc>
@@ -489,13 +1138,7 @@
       <w:tr>
         <w:tc>
           <w:tcPr>
-            <w:tcW w:w="3166" w:type="dxa"/>
-          </w:tcPr>
-          <w:p/>
-        </w:tc>
-        <w:tc>
-          <w:tcPr>
-            <w:tcW w:w="3167" w:type="dxa"/>
+            <w:tcW w:w="4750" w:type="dxa"/>
           </w:tcPr>
           <w:p>
             <w:pPr>
@@ -503,11 +1146,58 @@
                 <w:lang w:val="nl-NL"/>
               </w:rPr>
             </w:pPr>
+            <w:r>
+              <w:rPr>
+                <w:noProof/>
+                <w:lang w:val="nl-NL" w:eastAsia="nl-NL"/>
+              </w:rPr>
+              <w:drawing>
+                <wp:inline distT="0" distB="0" distL="0" distR="0">
+                  <wp:extent cx="2143125" cy="2143125"/>
+                  <wp:effectExtent l="0" t="0" r="9525" b="9525"/>
+                  <wp:docPr id="5" name="Afbeelding 5"/>
+                  <wp:cNvGraphicFramePr>
+                    <a:graphicFrameLocks xmlns:a="http://schemas.openxmlformats.org/drawingml/2006/main" noChangeAspect="1"/>
+                  </wp:cNvGraphicFramePr>
+                  <a:graphic xmlns:a="http://schemas.openxmlformats.org/drawingml/2006/main">
+                    <a:graphicData uri="http://schemas.openxmlformats.org/drawingml/2006/picture">
+                      <pic:pic xmlns:pic="http://schemas.openxmlformats.org/drawingml/2006/picture">
+                        <pic:nvPicPr>
+                          <pic:cNvPr id="5" name="eerste_final.png"/>
+                          <pic:cNvPicPr/>
+                        </pic:nvPicPr>
+                        <pic:blipFill>
+                          <a:blip r:embed="rId10">
+                            <a:extLst>
+                              <a:ext uri="{28A0092B-C50C-407E-A947-70E740481C1C}">
+                                <a14:useLocalDpi xmlns:a14="http://schemas.microsoft.com/office/drawing/2010/main" val="0"/>
+                              </a:ext>
+                            </a:extLst>
+                          </a:blip>
+                          <a:stretch>
+                            <a:fillRect/>
+                          </a:stretch>
+                        </pic:blipFill>
+                        <pic:spPr>
+                          <a:xfrm>
+                            <a:off x="0" y="0"/>
+                            <a:ext cx="2143125" cy="2143125"/>
+                          </a:xfrm>
+                          <a:prstGeom prst="rect">
+                            <a:avLst/>
+                          </a:prstGeom>
+                        </pic:spPr>
+                      </pic:pic>
+                    </a:graphicData>
+                  </a:graphic>
+                </wp:inline>
+              </w:drawing>
+            </w:r>
           </w:p>
         </w:tc>
         <w:tc>
           <w:tcPr>
-            <w:tcW w:w="3167" w:type="dxa"/>
+            <w:tcW w:w="4750" w:type="dxa"/>
           </w:tcPr>
           <w:p>
             <w:pPr>
@@ -515,6 +1205,53 @@
                 <w:lang w:val="nl-NL"/>
               </w:rPr>
             </w:pPr>
+            <w:r>
+              <w:rPr>
+                <w:noProof/>
+                <w:lang w:val="nl-NL" w:eastAsia="nl-NL"/>
+              </w:rPr>
+              <w:drawing>
+                <wp:inline distT="0" distB="0" distL="0" distR="0">
+                  <wp:extent cx="2143125" cy="2143125"/>
+                  <wp:effectExtent l="0" t="0" r="9525" b="9525"/>
+                  <wp:docPr id="6" name="Afbeelding 6"/>
+                  <wp:cNvGraphicFramePr>
+                    <a:graphicFrameLocks xmlns:a="http://schemas.openxmlformats.org/drawingml/2006/main" noChangeAspect="1"/>
+                  </wp:cNvGraphicFramePr>
+                  <a:graphic xmlns:a="http://schemas.openxmlformats.org/drawingml/2006/main">
+                    <a:graphicData uri="http://schemas.openxmlformats.org/drawingml/2006/picture">
+                      <pic:pic xmlns:pic="http://schemas.openxmlformats.org/drawingml/2006/picture">
+                        <pic:nvPicPr>
+                          <pic:cNvPr id="6" name="tweede_final.png"/>
+                          <pic:cNvPicPr/>
+                        </pic:nvPicPr>
+                        <pic:blipFill>
+                          <a:blip r:embed="rId11">
+                            <a:extLst>
+                              <a:ext uri="{28A0092B-C50C-407E-A947-70E740481C1C}">
+                                <a14:useLocalDpi xmlns:a14="http://schemas.microsoft.com/office/drawing/2010/main" val="0"/>
+                              </a:ext>
+                            </a:extLst>
+                          </a:blip>
+                          <a:stretch>
+                            <a:fillRect/>
+                          </a:stretch>
+                        </pic:blipFill>
+                        <pic:spPr>
+                          <a:xfrm>
+                            <a:off x="0" y="0"/>
+                            <a:ext cx="2143125" cy="2143125"/>
+                          </a:xfrm>
+                          <a:prstGeom prst="rect">
+                            <a:avLst/>
+                          </a:prstGeom>
+                        </pic:spPr>
+                      </pic:pic>
+                    </a:graphicData>
+                  </a:graphic>
+                </wp:inline>
+              </w:drawing>
+            </w:r>
           </w:p>
         </w:tc>
       </w:tr>
@@ -532,43 +1269,88 @@
           <w:lang w:val="nl-NL"/>
         </w:rPr>
       </w:pPr>
-      <w:r>
-        <w:rPr>
-          <w:lang w:val="nl-NL"/>
-        </w:rPr>
-        <w:t>De resultaten waren oorspronkelijk het zelfde, 0.003s. Omdat daar geen verschil tussen was, hebben we de berekening 100 keer per pixel extra uitgerekend. Toen was er wel degelijk een verschil te zien.</w:t>
-      </w:r>
-    </w:p>
-    <w:p>
-      <w:pPr>
-        <w:rPr>
-          <w:lang w:val="nl-NL"/>
-        </w:rPr>
-      </w:pPr>
-      <w:r>
-        <w:rPr>
-          <w:lang w:val="nl-NL"/>
-        </w:rPr>
-        <w:t xml:space="preserve">Het gemiddelde bereken kost (formule 1): 20ms </w:t>
-      </w:r>
-      <w:bookmarkStart w:id="0" w:name="_GoBack"/>
-      <w:bookmarkEnd w:id="0"/>
-    </w:p>
-    <w:p>
-      <w:pPr>
-        <w:rPr>
-          <w:lang w:val="nl-NL"/>
-        </w:rPr>
-      </w:pPr>
-      <w:r>
-        <w:rPr>
-          <w:lang w:val="nl-NL"/>
-        </w:rPr>
-        <w:t>Het vermenigvuldigen met een bepaalde factor kost (formule 2): 35ms</w:t>
-      </w:r>
-    </w:p>
-    <w:p>
-      <w:pPr>
+    </w:p>
+    <w:p>
+      <w:pPr>
+        <w:pStyle w:val="Kop2"/>
+        <w:rPr>
+          <w:lang w:val="nl-NL"/>
+        </w:rPr>
+      </w:pPr>
+      <w:r>
+        <w:rPr>
+          <w:lang w:val="nl-NL"/>
+        </w:rPr>
+        <w:t>V</w:t>
+      </w:r>
+      <w:r>
+        <w:rPr>
+          <w:lang w:val="nl-NL"/>
+        </w:rPr>
+        <w:t>erwerking</w:t>
+      </w:r>
+    </w:p>
+    <w:p>
+      <w:pPr>
+        <w:rPr>
+          <w:lang w:val="nl-NL"/>
+        </w:rPr>
+      </w:pPr>
+      <w:r>
+        <w:rPr>
+          <w:lang w:val="nl-NL"/>
+        </w:rPr>
+        <w:t xml:space="preserve">De gemiddelde grijswaardes </w:t>
+      </w:r>
+      <w:r>
+        <w:rPr>
+          <w:lang w:val="nl-NL"/>
+        </w:rPr>
+        <w:t xml:space="preserve">(tweede formules) </w:t>
+      </w:r>
+      <w:r>
+        <w:rPr>
+          <w:lang w:val="nl-NL"/>
+        </w:rPr>
+        <w:t xml:space="preserve">zijn beter voor gezichtsherkenning omdat het gezicht </w:t>
+      </w:r>
+      <w:r>
+        <w:rPr>
+          <w:lang w:val="nl-NL"/>
+        </w:rPr>
+        <w:t xml:space="preserve">donkerde wordt, waardoor deze beter van de achtergrond is te scheiden. </w:t>
+      </w:r>
+    </w:p>
+    <w:p>
+      <w:pPr>
+        <w:rPr>
+          <w:lang w:val="nl-NL"/>
+        </w:rPr>
+      </w:pPr>
+      <w:r>
+        <w:rPr>
+          <w:lang w:val="nl-NL"/>
+        </w:rPr>
+        <w:t>Wat een voordeel is bij de eerste formule is dat daar het gezicht wat lichter is, waardoor er meer contrast is tussen de ogen/mond/neus en de huid van het gezicht.</w:t>
+      </w:r>
+    </w:p>
+    <w:p>
+      <w:pPr>
+        <w:rPr>
+          <w:lang w:val="nl-NL"/>
+        </w:rPr>
+      </w:pPr>
+    </w:p>
+    <w:p>
+      <w:pPr>
+        <w:rPr>
+          <w:lang w:val="nl-NL"/>
+        </w:rPr>
+      </w:pPr>
+    </w:p>
+    <w:p>
+      <w:pPr>
+        <w:pStyle w:val="Kop2"/>
         <w:rPr>
           <w:lang w:val="nl-NL"/>
         </w:rPr>
@@ -578,48 +1360,26 @@
           <w:lang w:val="nl-NL"/>
         </w:rPr>
         <w:lastRenderedPageBreak/>
-        <w:t>Het mooiste plaatje vonden wij toch wel formule 2, maar we weten niet zeker of dat beter is dan formule 1 voor gezichtsherkenning.</w:t>
-      </w:r>
-    </w:p>
-    <w:p>
-      <w:pPr>
-        <w:rPr>
-          <w:lang w:val="nl-NL"/>
-        </w:rPr>
-      </w:pPr>
-      <w:r>
-        <w:rPr>
-          <w:lang w:val="nl-NL"/>
-        </w:rPr>
-        <w:t xml:space="preserve">Met behulp van </w:t>
-      </w:r>
-      <w:proofErr w:type="spellStart"/>
-      <w:r>
-        <w:rPr>
-          <w:lang w:val="nl-NL"/>
-        </w:rPr>
-        <w:t>std</w:t>
-      </w:r>
-      <w:proofErr w:type="spellEnd"/>
-      <w:r>
-        <w:rPr>
-          <w:lang w:val="nl-NL"/>
-        </w:rPr>
-        <w:t>::</w:t>
-      </w:r>
-      <w:proofErr w:type="spellStart"/>
-      <w:r>
-        <w:rPr>
-          <w:lang w:val="nl-NL"/>
-        </w:rPr>
-        <w:t>Chrone</w:t>
-      </w:r>
-      <w:proofErr w:type="spellEnd"/>
-      <w:r>
-        <w:rPr>
-          <w:lang w:val="nl-NL"/>
-        </w:rPr>
-        <w:t xml:space="preserve"> bepalen we de snelheid van de formules. </w:t>
+        <w:t>C</w:t>
+      </w:r>
+      <w:r>
+        <w:rPr>
+          <w:lang w:val="nl-NL"/>
+        </w:rPr>
+        <w:t>onclusie</w:t>
+      </w:r>
+    </w:p>
+    <w:p>
+      <w:pPr>
+        <w:rPr>
+          <w:lang w:val="nl-NL"/>
+        </w:rPr>
+      </w:pPr>
+      <w:r>
+        <w:rPr>
+          <w:lang w:val="nl-NL"/>
+        </w:rPr>
+        <w:t xml:space="preserve">Aan de hand van de meetresultaten in het vorige kopje, is er geen duidelijke conclusie te trekken welke van de twee formules beter zijn. </w:t>
       </w:r>
     </w:p>
     <w:p>
@@ -633,72 +1393,6 @@
         <w:rPr>
           <w:lang w:val="nl-NL"/>
         </w:rPr>
-        <w:t>V</w:t>
-      </w:r>
-      <w:r>
-        <w:rPr>
-          <w:lang w:val="nl-NL"/>
-        </w:rPr>
-        <w:t>erwerking</w:t>
-      </w:r>
-    </w:p>
-    <w:p>
-      <w:pPr>
-        <w:rPr>
-          <w:lang w:val="nl-NL"/>
-        </w:rPr>
-      </w:pPr>
-      <w:r>
-        <w:rPr>
-          <w:lang w:val="nl-NL"/>
-        </w:rPr>
-        <w:t>Laat zien hoe je de meetresultaten verwerkt om een conclusie te kunnen trekken. Het is niet nodig om alle berekeningen op te schrijven, als je bijvoorbeeld maar laat zien welke formule(s) je gebruikt voor het verwerken van de meetresultaten en daar zo nodig één voorbeeldberekening aan toevoegt.</w:t>
-      </w:r>
-    </w:p>
-    <w:p>
-      <w:pPr>
-        <w:pStyle w:val="Kop2"/>
-        <w:rPr>
-          <w:lang w:val="nl-NL"/>
-        </w:rPr>
-      </w:pPr>
-      <w:r>
-        <w:rPr>
-          <w:lang w:val="nl-NL"/>
-        </w:rPr>
-        <w:t>C</w:t>
-      </w:r>
-      <w:r>
-        <w:rPr>
-          <w:lang w:val="nl-NL"/>
-        </w:rPr>
-        <w:t>onclusie</w:t>
-      </w:r>
-    </w:p>
-    <w:p>
-      <w:pPr>
-        <w:rPr>
-          <w:lang w:val="nl-NL"/>
-        </w:rPr>
-      </w:pPr>
-      <w:r>
-        <w:rPr>
-          <w:lang w:val="nl-NL"/>
-        </w:rPr>
-        <w:t>Geef aan welke conclusie kan worden getrokken uit de verwerking van de meetresultaten.</w:t>
-      </w:r>
-    </w:p>
-    <w:p>
-      <w:pPr>
-        <w:pStyle w:val="Kop2"/>
-        <w:rPr>
-          <w:lang w:val="nl-NL"/>
-        </w:rPr>
-      </w:pPr>
-      <w:r>
-        <w:rPr>
-          <w:lang w:val="nl-NL"/>
-        </w:rPr>
         <w:t>E</w:t>
       </w:r>
       <w:r>
@@ -718,7 +1412,81 @@
         <w:rPr>
           <w:lang w:val="nl-NL"/>
         </w:rPr>
-        <w:t>Leg een verband tussen de getrokken conclusie en het doel van het experiment (en de hypothese). Ga daarbij ook in op bijvoorbeeld de meetonzekerheid als gevolg van de gebruikte meetmethoden of eventuele meetfouten.</w:t>
+        <w:t xml:space="preserve">Misschien hadden we een betere meetmethode moeten bedenken om handiger op papier te bepalen welke van de beide formules beter zijn voor gezichtsherkenning. </w:t>
+      </w:r>
+    </w:p>
+    <w:p>
+      <w:pPr>
+        <w:rPr>
+          <w:lang w:val="nl-NL"/>
+        </w:rPr>
+      </w:pPr>
+      <w:r>
+        <w:rPr>
+          <w:lang w:val="nl-NL"/>
+        </w:rPr>
+        <w:t>Hier is nog een geit om het mooier te maken dan het is:</w:t>
+      </w:r>
+    </w:p>
+    <w:p>
+      <w:pPr>
+        <w:rPr>
+          <w:lang w:val="nl-NL"/>
+        </w:rPr>
+      </w:pPr>
+      <w:r>
+        <w:rPr>
+          <w:noProof/>
+          <w:lang w:val="nl-NL" w:eastAsia="nl-NL"/>
+        </w:rPr>
+        <w:drawing>
+          <wp:inline distT="0" distB="0" distL="0" distR="0">
+            <wp:extent cx="5943600" cy="3339101"/>
+            <wp:effectExtent l="0" t="0" r="0" b="0"/>
+            <wp:docPr id="7" name="Afbeelding 7" descr="http://cdn.xgn.nl/upload/201411/t/hhgjghj.jpg"/>
+            <wp:cNvGraphicFramePr>
+              <a:graphicFrameLocks xmlns:a="http://schemas.openxmlformats.org/drawingml/2006/main" noChangeAspect="1"/>
+            </wp:cNvGraphicFramePr>
+            <a:graphic xmlns:a="http://schemas.openxmlformats.org/drawingml/2006/main">
+              <a:graphicData uri="http://schemas.openxmlformats.org/drawingml/2006/picture">
+                <pic:pic xmlns:pic="http://schemas.openxmlformats.org/drawingml/2006/picture">
+                  <pic:nvPicPr>
+                    <pic:cNvPr id="0" name="Picture 1" descr="http://cdn.xgn.nl/upload/201411/t/hhgjghj.jpg"/>
+                    <pic:cNvPicPr>
+                      <a:picLocks noChangeAspect="1" noChangeArrowheads="1"/>
+                    </pic:cNvPicPr>
+                  </pic:nvPicPr>
+                  <pic:blipFill>
+                    <a:blip r:embed="rId12">
+                      <a:extLst>
+                        <a:ext uri="{28A0092B-C50C-407E-A947-70E740481C1C}">
+                          <a14:useLocalDpi xmlns:a14="http://schemas.microsoft.com/office/drawing/2010/main" val="0"/>
+                        </a:ext>
+                      </a:extLst>
+                    </a:blip>
+                    <a:srcRect/>
+                    <a:stretch>
+                      <a:fillRect/>
+                    </a:stretch>
+                  </pic:blipFill>
+                  <pic:spPr bwMode="auto">
+                    <a:xfrm>
+                      <a:off x="0" y="0"/>
+                      <a:ext cx="5943600" cy="3339101"/>
+                    </a:xfrm>
+                    <a:prstGeom prst="rect">
+                      <a:avLst/>
+                    </a:prstGeom>
+                    <a:noFill/>
+                    <a:ln>
+                      <a:noFill/>
+                    </a:ln>
+                  </pic:spPr>
+                </pic:pic>
+              </a:graphicData>
+            </a:graphic>
+          </wp:inline>
+        </w:drawing>
       </w:r>
     </w:p>
     <w:sectPr>

</xml_diff>